<commit_message>
added idef0 and change text in files
</commit_message>
<xml_diff>
--- a/введение.docx
+++ b/введение.docx
@@ -31,147 +31,137 @@
         <w:rPr>
           <w:rFonts w:ascii="Times New Roman" w:hAnsi="Times New Roman" w:cs="Times New Roman"/>
         </w:rPr>
-        <w:t xml:space="preserve">В современном мире личные финансовые отношения и управление бюджетом занимают важное место в повседневной жизни человека. Увеличение количества сервисов электронных платежей, </w:t>
+        <w:t>Современный уровень цифровизации общества требует эффективных и доступных инструментов для управления личными финансами. Быстрое развитие электронных платёжных систем, мультивалютные расходы и рост финансовой активности пользователей создают потребность в надёжных и удобных приложениях для учёта и анализа персональных доходов и расходов. Кроссплатформенное мобильное приложение, разработанное в рамках данного проекта, призвано автоматизировать процесс управления личным бюджетом, обеспечивая точность расчётов, визуализацию данных и безопасность хранения финансовой информации.</w:t>
+      </w:r>
+    </w:p>
+    <w:p>
+      <w:pPr>
+        <w:jc w:val="both"/>
+        <w:rPr>
+          <w:rFonts w:ascii="Times New Roman" w:hAnsi="Times New Roman" w:cs="Times New Roman"/>
+        </w:rPr>
+      </w:pPr>
+      <w:r>
+        <w:rPr>
+          <w:rFonts w:ascii="Times New Roman" w:hAnsi="Times New Roman" w:cs="Times New Roman"/>
+        </w:rPr>
+        <w:t xml:space="preserve">Актуальность темы обусловлена необходимостью в современных решениях, сочетающих функциональность, кроссплатформенность и высокую степень защиты персональных данных. Разработка приложения на основе </w:t>
       </w:r>
       <w:proofErr w:type="spellStart"/>
       <w:r>
         <w:rPr>
           <w:rFonts w:ascii="Times New Roman" w:hAnsi="Times New Roman" w:cs="Times New Roman"/>
         </w:rPr>
-        <w:t>мультивалютность</w:t>
+        <w:t>Flutter</w:t>
       </w:r>
       <w:proofErr w:type="spellEnd"/>
       <w:r>
         <w:rPr>
           <w:rFonts w:ascii="Times New Roman" w:hAnsi="Times New Roman" w:cs="Times New Roman"/>
         </w:rPr>
-        <w:t xml:space="preserve"> расходов и высокая динамика потребления требуют от пользователей простых, удобных и наглядных инструментов для учёта и анализа денежных потоков. Кроссплатформенное мобильное приложение для учёта и анализа персональных расходов призвано решить эти задачи, предоставив пользователю инструмент для оперативного контроля расходов, планирования бюджета и получения визуальной аналитики в любом месте и на любом устройстве.</w:t>
-      </w:r>
-    </w:p>
-    <w:p>
-      <w:pPr>
-        <w:jc w:val="both"/>
-        <w:rPr>
-          <w:rFonts w:ascii="Times New Roman" w:hAnsi="Times New Roman" w:cs="Times New Roman"/>
-        </w:rPr>
-      </w:pPr>
-      <w:r>
-        <w:rPr>
-          <w:rFonts w:ascii="Times New Roman" w:hAnsi="Times New Roman" w:cs="Times New Roman"/>
-        </w:rPr>
-        <w:t>Актуальность темы определяется растущей потребностью населения в цифровых решениях для управления личными финансами: мобильные приложения позволяют автоматизировать рутинные операции, быстро фиксировать транзакции, отслеживать выполнение финансовых целей и принимать более обоснованные решения на основе графиков и отчётов. Кроссплатформенная реализация (</w:t>
+        <w:t xml:space="preserve"> Framework (</w:t>
       </w:r>
       <w:proofErr w:type="spellStart"/>
       <w:r>
         <w:rPr>
           <w:rFonts w:ascii="Times New Roman" w:hAnsi="Times New Roman" w:cs="Times New Roman"/>
         </w:rPr>
-        <w:t>React</w:t>
+        <w:t>Dart</w:t>
       </w:r>
       <w:proofErr w:type="spellEnd"/>
       <w:r>
         <w:rPr>
           <w:rFonts w:ascii="Times New Roman" w:hAnsi="Times New Roman" w:cs="Times New Roman"/>
         </w:rPr>
+        <w:t xml:space="preserve"> 3.0+) позволяет реализовать единый программный продукт для операционных систем </w:t>
+      </w:r>
+      <w:proofErr w:type="spellStart"/>
+      <w:r>
+        <w:rPr>
+          <w:rFonts w:ascii="Times New Roman" w:hAnsi="Times New Roman" w:cs="Times New Roman"/>
+        </w:rPr>
+        <w:t>Android</w:t>
+      </w:r>
+      <w:proofErr w:type="spellEnd"/>
+      <w:r>
+        <w:rPr>
+          <w:rFonts w:ascii="Times New Roman" w:hAnsi="Times New Roman" w:cs="Times New Roman"/>
+        </w:rPr>
+        <w:t xml:space="preserve"> и </w:t>
+      </w:r>
+      <w:proofErr w:type="spellStart"/>
+      <w:r>
+        <w:rPr>
+          <w:rFonts w:ascii="Times New Roman" w:hAnsi="Times New Roman" w:cs="Times New Roman"/>
+        </w:rPr>
+        <w:t>iOS</w:t>
+      </w:r>
+      <w:proofErr w:type="spellEnd"/>
+      <w:r>
+        <w:rPr>
+          <w:rFonts w:ascii="Times New Roman" w:hAnsi="Times New Roman" w:cs="Times New Roman"/>
+        </w:rPr>
+        <w:t xml:space="preserve"> с использованием единой кодовой базы, что повышает эффективность разработки и упрощает последующее сопровождение. Применение </w:t>
+      </w:r>
+      <w:proofErr w:type="spellStart"/>
+      <w:r>
+        <w:rPr>
+          <w:rFonts w:ascii="Times New Roman" w:hAnsi="Times New Roman" w:cs="Times New Roman"/>
+        </w:rPr>
+        <w:t>Material</w:t>
+      </w:r>
+      <w:proofErr w:type="spellEnd"/>
+      <w:r>
+        <w:rPr>
+          <w:rFonts w:ascii="Times New Roman" w:hAnsi="Times New Roman" w:cs="Times New Roman"/>
+        </w:rPr>
+        <w:t xml:space="preserve"> 3 дизайн-системы обеспечивает современный и адаптивный интерфейс, поддерживающий как светлую, так и тёмную темы, а встроенная локализация делает приложение удобным для широкой аудитории.</w:t>
+      </w:r>
+    </w:p>
+    <w:p>
+      <w:pPr>
+        <w:jc w:val="both"/>
+        <w:rPr>
+          <w:rFonts w:ascii="Times New Roman" w:hAnsi="Times New Roman" w:cs="Times New Roman"/>
+        </w:rPr>
+      </w:pPr>
+      <w:r>
+        <w:rPr>
+          <w:rFonts w:ascii="Times New Roman" w:hAnsi="Times New Roman" w:cs="Times New Roman"/>
+        </w:rPr>
+        <w:t>Назначение разработки — создание безопасного и многофункционального инструмента для учёта и анализа персональных финансов.</w:t>
+      </w:r>
+      <w:r>
+        <w:rPr>
+          <w:rFonts w:ascii="Times New Roman" w:hAnsi="Times New Roman" w:cs="Times New Roman"/>
+        </w:rPr>
+        <w:t xml:space="preserve"> Приложение должно обеспечить возможность ведения подробной истории доходов и расходов, формирования аналитических отчётов, настройки бюджетов и получения уведомлений при их превышении, а также гарантировать безопасный доступ к данным пользователя.</w:t>
+      </w:r>
+    </w:p>
+    <w:p>
+      <w:pPr>
+        <w:jc w:val="both"/>
+        <w:rPr>
+          <w:rFonts w:ascii="Times New Roman" w:hAnsi="Times New Roman" w:cs="Times New Roman"/>
+        </w:rPr>
+      </w:pPr>
+      <w:r>
+        <w:rPr>
+          <w:rFonts w:ascii="Times New Roman" w:hAnsi="Times New Roman" w:cs="Times New Roman"/>
+        </w:rPr>
+        <w:t>Целью данной работы является разработка клиент-серверного кроссплатформенного мобильного приложения для учёта и анализа персональных расходов, обеспечивающего интуитивно понятный интерфейс</w:t>
+      </w:r>
+      <w:r>
+        <w:rPr>
+          <w:rFonts w:ascii="Times New Roman" w:hAnsi="Times New Roman" w:cs="Times New Roman"/>
+        </w:rPr>
         <w:t xml:space="preserve"> </w:t>
       </w:r>
-      <w:proofErr w:type="spellStart"/>
-      <w:r>
-        <w:rPr>
-          <w:rFonts w:ascii="Times New Roman" w:hAnsi="Times New Roman" w:cs="Times New Roman"/>
-        </w:rPr>
-        <w:t>Native</w:t>
-      </w:r>
-      <w:proofErr w:type="spellEnd"/>
-      <w:r>
-        <w:rPr>
-          <w:rFonts w:ascii="Times New Roman" w:hAnsi="Times New Roman" w:cs="Times New Roman"/>
-        </w:rPr>
-        <w:t xml:space="preserve"> или </w:t>
-      </w:r>
-      <w:proofErr w:type="spellStart"/>
-      <w:r>
-        <w:rPr>
-          <w:rFonts w:ascii="Times New Roman" w:hAnsi="Times New Roman" w:cs="Times New Roman"/>
-        </w:rPr>
-        <w:t>Flutter</w:t>
-      </w:r>
-      <w:proofErr w:type="spellEnd"/>
-      <w:r>
-        <w:rPr>
-          <w:rFonts w:ascii="Times New Roman" w:hAnsi="Times New Roman" w:cs="Times New Roman"/>
-        </w:rPr>
-        <w:t>/</w:t>
-      </w:r>
-      <w:proofErr w:type="spellStart"/>
-      <w:r>
-        <w:rPr>
-          <w:rFonts w:ascii="Times New Roman" w:hAnsi="Times New Roman" w:cs="Times New Roman"/>
-        </w:rPr>
-        <w:t>Dart</w:t>
-      </w:r>
-      <w:proofErr w:type="spellEnd"/>
-      <w:r>
-        <w:rPr>
-          <w:rFonts w:ascii="Times New Roman" w:hAnsi="Times New Roman" w:cs="Times New Roman"/>
-        </w:rPr>
-        <w:t xml:space="preserve">) делает проект доступным одновременно для пользователей </w:t>
-      </w:r>
-      <w:proofErr w:type="spellStart"/>
-      <w:r>
-        <w:rPr>
-          <w:rFonts w:ascii="Times New Roman" w:hAnsi="Times New Roman" w:cs="Times New Roman"/>
-        </w:rPr>
-        <w:t>iOS</w:t>
-      </w:r>
-      <w:proofErr w:type="spellEnd"/>
-      <w:r>
-        <w:rPr>
-          <w:rFonts w:ascii="Times New Roman" w:hAnsi="Times New Roman" w:cs="Times New Roman"/>
-        </w:rPr>
-        <w:t xml:space="preserve"> и </w:t>
-      </w:r>
-      <w:proofErr w:type="spellStart"/>
-      <w:r>
-        <w:rPr>
-          <w:rFonts w:ascii="Times New Roman" w:hAnsi="Times New Roman" w:cs="Times New Roman"/>
-        </w:rPr>
-        <w:t>Android</w:t>
-      </w:r>
-      <w:proofErr w:type="spellEnd"/>
-      <w:r>
-        <w:rPr>
-          <w:rFonts w:ascii="Times New Roman" w:hAnsi="Times New Roman" w:cs="Times New Roman"/>
-        </w:rPr>
-        <w:t>, снижая затраты на разработку и ускоряя выход продукта на рынок.</w:t>
-      </w:r>
-    </w:p>
-    <w:p>
-      <w:pPr>
-        <w:jc w:val="both"/>
-        <w:rPr>
-          <w:rFonts w:ascii="Times New Roman" w:hAnsi="Times New Roman" w:cs="Times New Roman"/>
-        </w:rPr>
-      </w:pPr>
-      <w:r>
-        <w:rPr>
-          <w:rFonts w:ascii="Times New Roman" w:hAnsi="Times New Roman" w:cs="Times New Roman"/>
-        </w:rPr>
-        <w:t>Назначение разработки — создание удобного, безопасного и функционального кроссплатформенного инструмента для автоматизации процессов учёта и анализа персональных финансов. Приложение должно обеспечить возможность ведения подробной истории доходов и расходов, формирования аналитических отчётов, настройки бюджетов и получения уведомлений при их превышении, а также гарантировать безопасный доступ к данным пользователя.</w:t>
-      </w:r>
-    </w:p>
-    <w:p>
-      <w:pPr>
-        <w:jc w:val="both"/>
-        <w:rPr>
-          <w:rFonts w:ascii="Times New Roman" w:hAnsi="Times New Roman" w:cs="Times New Roman"/>
-        </w:rPr>
-      </w:pPr>
-      <w:r>
-        <w:rPr>
-          <w:rFonts w:ascii="Times New Roman" w:hAnsi="Times New Roman" w:cs="Times New Roman"/>
-        </w:rPr>
-        <w:t>Целью данной работы является разработка клиент-серверного кроссплатформенного мобильного приложения для учёта и анализа персональных расходов, обеспечивающего интуитивно понятный интерфейс, локализацию, надёжную авторизацию и визуализацию финансовых данных.</w:t>
+      <w:r>
+        <w:rPr>
+          <w:rFonts w:ascii="Times New Roman" w:hAnsi="Times New Roman" w:cs="Times New Roman"/>
+        </w:rPr>
+        <w:t>с применением современных архитектурных и технологических решений.</w:t>
       </w:r>
     </w:p>
     <w:p>
@@ -203,7 +193,7 @@
         <w:rPr>
           <w:rFonts w:ascii="Times New Roman" w:hAnsi="Times New Roman" w:cs="Times New Roman"/>
         </w:rPr>
-        <w:t>Провести анализ предметной области и существующих решений для учёта личных финансов.</w:t>
+        <w:t>Провести анализ предметной области и существующих аналогов мобильных финансовых приложений.</w:t>
       </w:r>
     </w:p>
     <w:p>
@@ -239,49 +229,77 @@
         <w:rPr>
           <w:rFonts w:ascii="Times New Roman" w:hAnsi="Times New Roman" w:cs="Times New Roman"/>
         </w:rPr>
-        <w:t>Выбрать и обосновать технологическую платформу (</w:t>
+        <w:t>Обосновать выбор технологического стека (</w:t>
       </w:r>
       <w:proofErr w:type="spellStart"/>
       <w:r>
         <w:rPr>
           <w:rFonts w:ascii="Times New Roman" w:hAnsi="Times New Roman" w:cs="Times New Roman"/>
         </w:rPr>
-        <w:t>React</w:t>
+        <w:t>Flutter</w:t>
       </w:r>
       <w:proofErr w:type="spellEnd"/>
       <w:r>
         <w:rPr>
           <w:rFonts w:ascii="Times New Roman" w:hAnsi="Times New Roman" w:cs="Times New Roman"/>
         </w:rPr>
-        <w:t xml:space="preserve"> </w:t>
+        <w:t xml:space="preserve">, </w:t>
       </w:r>
       <w:proofErr w:type="spellStart"/>
       <w:r>
         <w:rPr>
           <w:rFonts w:ascii="Times New Roman" w:hAnsi="Times New Roman" w:cs="Times New Roman"/>
         </w:rPr>
-        <w:t>Native</w:t>
+        <w:t>Dart</w:t>
       </w:r>
       <w:proofErr w:type="spellEnd"/>
       <w:r>
         <w:rPr>
           <w:rFonts w:ascii="Times New Roman" w:hAnsi="Times New Roman" w:cs="Times New Roman"/>
         </w:rPr>
-        <w:t xml:space="preserve"> или </w:t>
+        <w:t xml:space="preserve">, </w:t>
       </w:r>
       <w:proofErr w:type="spellStart"/>
       <w:r>
         <w:rPr>
           <w:rFonts w:ascii="Times New Roman" w:hAnsi="Times New Roman" w:cs="Times New Roman"/>
         </w:rPr>
-        <w:t>Flutter</w:t>
+        <w:t>SQLite</w:t>
       </w:r>
       <w:proofErr w:type="spellEnd"/>
       <w:r>
         <w:rPr>
           <w:rFonts w:ascii="Times New Roman" w:hAnsi="Times New Roman" w:cs="Times New Roman"/>
         </w:rPr>
-        <w:t>), архитектуру клиент-серверного взаимодействия и хранилище данных.</w:t>
+        <w:t xml:space="preserve">, </w:t>
+      </w:r>
+      <w:proofErr w:type="spellStart"/>
+      <w:r>
+        <w:rPr>
+          <w:rFonts w:ascii="Times New Roman" w:hAnsi="Times New Roman" w:cs="Times New Roman"/>
+        </w:rPr>
+        <w:t>Hive</w:t>
+      </w:r>
+      <w:proofErr w:type="spellEnd"/>
+      <w:r>
+        <w:rPr>
+          <w:rFonts w:ascii="Times New Roman" w:hAnsi="Times New Roman" w:cs="Times New Roman"/>
+        </w:rPr>
+        <w:t xml:space="preserve">, </w:t>
+      </w:r>
+      <w:proofErr w:type="spellStart"/>
+      <w:r>
+        <w:rPr>
+          <w:rFonts w:ascii="Times New Roman" w:hAnsi="Times New Roman" w:cs="Times New Roman"/>
+        </w:rPr>
+        <w:t>SharedPreferences</w:t>
+      </w:r>
+      <w:proofErr w:type="spellEnd"/>
+      <w:r>
+        <w:rPr>
+          <w:rFonts w:ascii="Times New Roman" w:hAnsi="Times New Roman" w:cs="Times New Roman"/>
+        </w:rPr>
+        <w:t>).</w:t>
       </w:r>
     </w:p>
     <w:p>
@@ -299,7 +317,19 @@
         <w:rPr>
           <w:rFonts w:ascii="Times New Roman" w:hAnsi="Times New Roman" w:cs="Times New Roman"/>
         </w:rPr>
-        <w:t>Спроектировать структуру приложения, модели данных и API для взаимодействия клиента и сервера.</w:t>
+        <w:t>Спроектировать структуру приложения</w:t>
+      </w:r>
+      <w:r>
+        <w:rPr>
+          <w:rFonts w:ascii="Times New Roman" w:hAnsi="Times New Roman" w:cs="Times New Roman"/>
+        </w:rPr>
+        <w:t xml:space="preserve">, </w:t>
+      </w:r>
+      <w:r>
+        <w:rPr>
+          <w:rFonts w:ascii="Times New Roman" w:hAnsi="Times New Roman" w:cs="Times New Roman"/>
+        </w:rPr>
+        <w:t>обеспечивающую разделение бизнес-логики, данных и пользовательского интерфейса</w:t>
       </w:r>
     </w:p>
     <w:p>
@@ -317,7 +347,7 @@
         <w:rPr>
           <w:rFonts w:ascii="Times New Roman" w:hAnsi="Times New Roman" w:cs="Times New Roman"/>
         </w:rPr>
-        <w:t>Реализовать ключевые модули: добавление/редактирование операций с привязкой к дате и валюте, категории расходов/доходов, управление бюджетами и система уведомлений.</w:t>
+        <w:t>Разработать функциональные модули: авторизация, управление транзакциями, аналитика, бюджеты, категории и повторяющиеся операции.</w:t>
       </w:r>
     </w:p>
     <w:p>
@@ -335,8 +365,40 @@
         <w:rPr>
           <w:rFonts w:ascii="Times New Roman" w:hAnsi="Times New Roman" w:cs="Times New Roman"/>
         </w:rPr>
-        <w:t>Внедрить механизмы генерации аналитических отчётов (диаграммы и графики по категориям и периодам) и реализовать локализацию интерфейса.</w:t>
-      </w:r>
+        <w:t>Реализовать алгоритмы аналитики и безопасности</w:t>
+      </w:r>
+      <w:r>
+        <w:rPr>
+          <w:rFonts w:ascii="Times New Roman" w:hAnsi="Times New Roman" w:cs="Times New Roman"/>
+        </w:rPr>
+        <w:t xml:space="preserve">, а также </w:t>
+      </w:r>
+      <w:r>
+        <w:rPr>
+          <w:rFonts w:ascii="Times New Roman" w:hAnsi="Times New Roman" w:cs="Times New Roman"/>
+        </w:rPr>
+        <w:t xml:space="preserve">систему хранения данных </w:t>
+      </w:r>
+      <w:r>
+        <w:rPr>
+          <w:rFonts w:ascii="Times New Roman" w:hAnsi="Times New Roman" w:cs="Times New Roman"/>
+        </w:rPr>
+        <w:t xml:space="preserve">и механизм </w:t>
+      </w:r>
+      <w:r>
+        <w:rPr>
+          <w:rFonts w:ascii="Times New Roman" w:hAnsi="Times New Roman" w:cs="Times New Roman"/>
+        </w:rPr>
+        <w:t xml:space="preserve">для ускорения доступа и </w:t>
+      </w:r>
+      <w:proofErr w:type="gramStart"/>
+      <w:r>
+        <w:rPr>
+          <w:rFonts w:ascii="Times New Roman" w:hAnsi="Times New Roman" w:cs="Times New Roman"/>
+        </w:rPr>
+        <w:t>кэширования..</w:t>
+      </w:r>
+      <w:proofErr w:type="gramEnd"/>
     </w:p>
     <w:p>
       <w:pPr>
@@ -354,24 +416,6 @@
           <w:rFonts w:ascii="Times New Roman" w:hAnsi="Times New Roman" w:cs="Times New Roman"/>
         </w:rPr>
         <w:lastRenderedPageBreak/>
-        <w:t>Обеспечить безопасность данных: реализация авторизации с поддержкой пароля, PIN-кода и биометрии (Face/Touch ID).</w:t>
-      </w:r>
-    </w:p>
-    <w:p>
-      <w:pPr>
-        <w:numPr>
-          <w:ilvl w:val="0"/>
-          <w:numId w:val="1"/>
-        </w:numPr>
-        <w:jc w:val="both"/>
-        <w:rPr>
-          <w:rFonts w:ascii="Times New Roman" w:hAnsi="Times New Roman" w:cs="Times New Roman"/>
-        </w:rPr>
-      </w:pPr>
-      <w:r>
-        <w:rPr>
-          <w:rFonts w:ascii="Times New Roman" w:hAnsi="Times New Roman" w:cs="Times New Roman"/>
-        </w:rPr>
         <w:t>Провести тестирование функциональности и удобства использования, а также подготовить руководство пользователя.</w:t>
       </w:r>
     </w:p>
@@ -386,78 +430,70 @@
         <w:rPr>
           <w:rFonts w:ascii="Times New Roman" w:hAnsi="Times New Roman" w:cs="Times New Roman"/>
         </w:rPr>
-        <w:t>Исходные требования к системе включают поддержку ОС Windows 7 и выше для разработки и тестирования; использование современных кроссплатформенных фреймворков (</w:t>
+        <w:t xml:space="preserve">Исходные требования включают поддержку ОС Windows 7 и выше для разработки и тестирования, клиент-серверную архитектуру, кроссплатформенную реализацию на </w:t>
       </w:r>
       <w:proofErr w:type="spellStart"/>
       <w:r>
         <w:rPr>
           <w:rFonts w:ascii="Times New Roman" w:hAnsi="Times New Roman" w:cs="Times New Roman"/>
         </w:rPr>
-        <w:t>React</w:t>
+        <w:t>Flutter</w:t>
       </w:r>
       <w:proofErr w:type="spellEnd"/>
       <w:r>
         <w:rPr>
           <w:rFonts w:ascii="Times New Roman" w:hAnsi="Times New Roman" w:cs="Times New Roman"/>
         </w:rPr>
-        <w:t xml:space="preserve"> </w:t>
+        <w:t>/</w:t>
       </w:r>
       <w:proofErr w:type="spellStart"/>
       <w:r>
         <w:rPr>
           <w:rFonts w:ascii="Times New Roman" w:hAnsi="Times New Roman" w:cs="Times New Roman"/>
         </w:rPr>
-        <w:t>Native</w:t>
+        <w:t>Dart</w:t>
       </w:r>
       <w:proofErr w:type="spellEnd"/>
       <w:r>
         <w:rPr>
           <w:rFonts w:ascii="Times New Roman" w:hAnsi="Times New Roman" w:cs="Times New Roman"/>
         </w:rPr>
-        <w:t xml:space="preserve"> или </w:t>
-      </w:r>
-      <w:proofErr w:type="spellStart"/>
-      <w:r>
-        <w:rPr>
-          <w:rFonts w:ascii="Times New Roman" w:hAnsi="Times New Roman" w:cs="Times New Roman"/>
-        </w:rPr>
-        <w:t>Flutter</w:t>
-      </w:r>
-      <w:proofErr w:type="spellEnd"/>
-      <w:r>
-        <w:rPr>
-          <w:rFonts w:ascii="Times New Roman" w:hAnsi="Times New Roman" w:cs="Times New Roman"/>
-        </w:rPr>
-        <w:t>/</w:t>
-      </w:r>
-      <w:proofErr w:type="spellStart"/>
-      <w:r>
-        <w:rPr>
-          <w:rFonts w:ascii="Times New Roman" w:hAnsi="Times New Roman" w:cs="Times New Roman"/>
-        </w:rPr>
-        <w:t>Dart</w:t>
-      </w:r>
-      <w:proofErr w:type="spellEnd"/>
-      <w:r>
-        <w:rPr>
-          <w:rFonts w:ascii="Times New Roman" w:hAnsi="Times New Roman" w:cs="Times New Roman"/>
-        </w:rPr>
-        <w:t>); клиент-серверную архитектуру; поддержку нескольких языков интерфейса; работу с разными валютами; и хранение данных с учётом безопасности пользователя.</w:t>
-      </w:r>
-    </w:p>
-    <w:p>
-      <w:pPr>
-        <w:jc w:val="both"/>
-        <w:rPr>
-          <w:rFonts w:ascii="Times New Roman" w:hAnsi="Times New Roman" w:cs="Times New Roman"/>
-        </w:rPr>
-      </w:pPr>
-      <w:r>
-        <w:rPr>
-          <w:rFonts w:ascii="Times New Roman" w:hAnsi="Times New Roman" w:cs="Times New Roman"/>
-        </w:rPr>
-        <w:t>Ожидаемым результатом является полнофункциональное мобильное приложение, позволяющее пользователю: быстро фиксировать операции, формировать наглядную аналитику в виде диаграмм и графиков, настраивать бюджеты с уведомлениями о превышении, а также безопасно входить в систему с помощью пароля, PIN-кода или биометрии. Практическая значимость проекта заключается в повышении финансовой грамотности пользователей и упрощении процесса принятия финансовых решений.</w:t>
-      </w:r>
+        <w:t>, поддержку нескольких языков, работу с различными валютами и безопасное хранение данных.</w:t>
+      </w:r>
+    </w:p>
+    <w:p>
+      <w:pPr>
+        <w:jc w:val="both"/>
+        <w:rPr>
+          <w:rFonts w:ascii="Times New Roman" w:hAnsi="Times New Roman" w:cs="Times New Roman"/>
+        </w:rPr>
+      </w:pPr>
+      <w:r>
+        <w:rPr>
+          <w:rFonts w:ascii="Times New Roman" w:hAnsi="Times New Roman" w:cs="Times New Roman"/>
+        </w:rPr>
+        <w:t xml:space="preserve">Ожидаемым результатом является полнофункциональное мобильное приложение, позволяющее пользователю: быстро фиксировать операции, формировать наглядную аналитику в виде диаграмм и графиков, настраивать бюджеты с уведомлениями о превышении, а также безопасно входить в систему с помощью пароля, PIN-кода или биометрии. Практическая значимость проекта заключается в </w:t>
+      </w:r>
+      <w:r>
+        <w:rPr>
+          <w:rFonts w:ascii="Times New Roman" w:hAnsi="Times New Roman" w:cs="Times New Roman"/>
+        </w:rPr>
+        <w:t xml:space="preserve">создании современного цифрового инструмента, который способствует формированию финансовой дисциплины и упрощает процесс принятия экономических </w:t>
+      </w:r>
+      <w:proofErr w:type="gramStart"/>
+      <w:r>
+        <w:rPr>
+          <w:rFonts w:ascii="Times New Roman" w:hAnsi="Times New Roman" w:cs="Times New Roman"/>
+        </w:rPr>
+        <w:t>решений.</w:t>
+      </w:r>
+      <w:r>
+        <w:rPr>
+          <w:rFonts w:ascii="Times New Roman" w:hAnsi="Times New Roman" w:cs="Times New Roman"/>
+        </w:rPr>
+        <w:t>.</w:t>
+      </w:r>
+      <w:proofErr w:type="gramEnd"/>
     </w:p>
     <w:p>
       <w:pPr>
@@ -1328,7 +1364,6 @@
   <w:style w:type="character" w:default="1" w:styleId="a0">
     <w:name w:val="Default Paragraph Font"/>
     <w:uiPriority w:val="1"/>
-    <w:semiHidden/>
     <w:unhideWhenUsed/>
   </w:style>
   <w:style w:type="table" w:default="1" w:styleId="a1">

</xml_diff>